<commit_message>
Modificación herramienta de gestión de tiempo
</commit_message>
<xml_diff>
--- a/Entregas/3ª Entrega/WORD/Herramientas para la gestión del tiempo/Herramientas de gestión del tiempo.docx
+++ b/Entregas/3ª Entrega/WORD/Herramientas para la gestión del tiempo/Herramientas de gestión del tiempo.docx
@@ -1704,27 +1704,524 @@
         <w:jc w:val="center"/>
       </w:pPr>
     </w:p>
-    <w:p>
-      <w:bookmarkStart w:id="0" w:name="_GoBack"/>
-      <w:bookmarkEnd w:id="0"/>
-    </w:p>
     <w:p/>
     <w:p/>
     <w:p/>
     <w:p/>
     <w:p/>
+    <w:p>
+      <w:pPr>
+        <w:pStyle w:val="Prrafodelista"/>
+        <w:numPr>
+          <w:ilvl w:val="0"/>
+          <w:numId w:val="2"/>
+        </w:numPr>
+      </w:pPr>
+      <w:proofErr w:type="spellStart"/>
+      <w:r>
+        <w:rPr>
+          <w:b/>
+          <w:u w:val="single"/>
+        </w:rPr>
+        <w:lastRenderedPageBreak/>
+        <w:t>Toggl</w:t>
+      </w:r>
+      <w:proofErr w:type="spellEnd"/>
+    </w:p>
+    <w:p>
+      <w:pPr>
+        <w:ind w:left="360"/>
+      </w:pPr>
+      <w:proofErr w:type="spellStart"/>
+      <w:r>
+        <w:t>Toggl</w:t>
+      </w:r>
+      <w:proofErr w:type="spellEnd"/>
+      <w:r>
+        <w:t xml:space="preserve"> es una herramienta para la gestión de tiempo, cumple con todos los requisitos del cliente, pero no cumple con los requisitos de ser una empresa europea ni con tener servidores en Europa.</w:t>
+      </w:r>
+    </w:p>
+    <w:p>
+      <w:pPr>
+        <w:ind w:left="360"/>
+      </w:pPr>
+    </w:p>
+    <w:p>
+      <w:pPr>
+        <w:ind w:left="360"/>
+        <w:jc w:val="center"/>
+        <w:rPr>
+          <w:b/>
+        </w:rPr>
+      </w:pPr>
+      <w:r>
+        <w:rPr>
+          <w:b/>
+        </w:rPr>
+        <w:t>Características generales de la herramienta</w:t>
+      </w:r>
+    </w:p>
+    <w:p>
+      <w:pPr>
+        <w:pStyle w:val="Prrafodelista"/>
+        <w:numPr>
+          <w:ilvl w:val="0"/>
+          <w:numId w:val="2"/>
+        </w:numPr>
+        <w:rPr>
+          <w:b/>
+        </w:rPr>
+      </w:pPr>
+      <w:r>
+        <w:t xml:space="preserve">Herramienta sencilla e intuitiva. Con un simple </w:t>
+      </w:r>
+      <w:proofErr w:type="spellStart"/>
+      <w:r>
+        <w:t>click</w:t>
+      </w:r>
+      <w:proofErr w:type="spellEnd"/>
+      <w:r>
+        <w:t xml:space="preserve"> puede iniciar una pista de tiempo, asignarla a un proyecto y asignar participantes. También tiene la posibilidad de añadir el tiempo trabajado manualmente.</w:t>
+      </w:r>
+    </w:p>
+    <w:p>
+      <w:pPr>
+        <w:pStyle w:val="Prrafodelista"/>
+        <w:numPr>
+          <w:ilvl w:val="0"/>
+          <w:numId w:val="2"/>
+        </w:numPr>
+        <w:rPr>
+          <w:b/>
+        </w:rPr>
+      </w:pPr>
+      <w:r>
+        <w:t>Avisa si se produce un tiempo de inactividad, y te da la opción de descartar el tiempo de inactividad.</w:t>
+      </w:r>
+    </w:p>
+    <w:p>
+      <w:pPr>
+        <w:jc w:val="center"/>
+        <w:rPr>
+          <w:b/>
+        </w:rPr>
+      </w:pPr>
+      <w:r>
+        <w:rPr>
+          <w:noProof/>
+        </w:rPr>
+        <w:drawing>
+          <wp:inline distT="0" distB="0" distL="0" distR="0" wp14:anchorId="3B02D957" wp14:editId="14FD66B9">
+            <wp:extent cx="5024901" cy="426029"/>
+            <wp:effectExtent l="0" t="0" r="0" b="0"/>
+            <wp:docPr id="1" name="Imagen 1"/>
+            <wp:cNvGraphicFramePr>
+              <a:graphicFrameLocks xmlns:a="http://schemas.openxmlformats.org/drawingml/2006/main" noChangeAspect="1"/>
+            </wp:cNvGraphicFramePr>
+            <a:graphic xmlns:a="http://schemas.openxmlformats.org/drawingml/2006/main">
+              <a:graphicData uri="http://schemas.openxmlformats.org/drawingml/2006/picture">
+                <pic:pic xmlns:pic="http://schemas.openxmlformats.org/drawingml/2006/picture">
+                  <pic:nvPicPr>
+                    <pic:cNvPr id="1" name=""/>
+                    <pic:cNvPicPr/>
+                  </pic:nvPicPr>
+                  <pic:blipFill>
+                    <a:blip r:embed="rId15"/>
+                    <a:stretch>
+                      <a:fillRect/>
+                    </a:stretch>
+                  </pic:blipFill>
+                  <pic:spPr>
+                    <a:xfrm>
+                      <a:off x="0" y="0"/>
+                      <a:ext cx="5188717" cy="439918"/>
+                    </a:xfrm>
+                    <a:prstGeom prst="rect">
+                      <a:avLst/>
+                    </a:prstGeom>
+                  </pic:spPr>
+                </pic:pic>
+              </a:graphicData>
+            </a:graphic>
+          </wp:inline>
+        </w:drawing>
+      </w:r>
+    </w:p>
+    <w:p>
+      <w:pPr>
+        <w:jc w:val="center"/>
+        <w:rPr>
+          <w:b/>
+        </w:rPr>
+      </w:pPr>
+    </w:p>
+    <w:p>
+      <w:pPr>
+        <w:pStyle w:val="Prrafodelista"/>
+        <w:numPr>
+          <w:ilvl w:val="0"/>
+          <w:numId w:val="2"/>
+        </w:numPr>
+        <w:rPr>
+          <w:b/>
+        </w:rPr>
+      </w:pPr>
+      <w:r>
+        <w:t xml:space="preserve">Muestra la actividad de cada participante en </w:t>
+      </w:r>
+      <w:proofErr w:type="gramStart"/>
+      <w:r>
+        <w:t>el proyectos</w:t>
+      </w:r>
+      <w:proofErr w:type="gramEnd"/>
+      <w:r>
+        <w:t>, puedes seleccionar el tiempo de trabajo por semana, mes, o el tiempo que le indiques en el calendario.</w:t>
+      </w:r>
+    </w:p>
+    <w:p>
+      <w:pPr>
+        <w:jc w:val="center"/>
+        <w:rPr>
+          <w:b/>
+        </w:rPr>
+      </w:pPr>
+      <w:r>
+        <w:rPr>
+          <w:noProof/>
+        </w:rPr>
+        <w:drawing>
+          <wp:inline distT="0" distB="0" distL="0" distR="0" wp14:anchorId="67A582AB" wp14:editId="37FD2AA2">
+            <wp:extent cx="4232031" cy="2427546"/>
+            <wp:effectExtent l="0" t="0" r="0" b="0"/>
+            <wp:docPr id="3" name="Imagen 3"/>
+            <wp:cNvGraphicFramePr>
+              <a:graphicFrameLocks xmlns:a="http://schemas.openxmlformats.org/drawingml/2006/main" noChangeAspect="1"/>
+            </wp:cNvGraphicFramePr>
+            <a:graphic xmlns:a="http://schemas.openxmlformats.org/drawingml/2006/main">
+              <a:graphicData uri="http://schemas.openxmlformats.org/drawingml/2006/picture">
+                <pic:pic xmlns:pic="http://schemas.openxmlformats.org/drawingml/2006/picture">
+                  <pic:nvPicPr>
+                    <pic:cNvPr id="1" name=""/>
+                    <pic:cNvPicPr/>
+                  </pic:nvPicPr>
+                  <pic:blipFill>
+                    <a:blip r:embed="rId16"/>
+                    <a:stretch>
+                      <a:fillRect/>
+                    </a:stretch>
+                  </pic:blipFill>
+                  <pic:spPr>
+                    <a:xfrm>
+                      <a:off x="0" y="0"/>
+                      <a:ext cx="4239782" cy="2431992"/>
+                    </a:xfrm>
+                    <a:prstGeom prst="rect">
+                      <a:avLst/>
+                    </a:prstGeom>
+                  </pic:spPr>
+                </pic:pic>
+              </a:graphicData>
+            </a:graphic>
+          </wp:inline>
+        </w:drawing>
+      </w:r>
+    </w:p>
+    <w:p>
+      <w:pPr>
+        <w:jc w:val="center"/>
+        <w:rPr>
+          <w:b/>
+        </w:rPr>
+      </w:pPr>
+    </w:p>
+    <w:p>
+      <w:pPr>
+        <w:pStyle w:val="Prrafodelista"/>
+        <w:numPr>
+          <w:ilvl w:val="0"/>
+          <w:numId w:val="2"/>
+        </w:numPr>
+      </w:pPr>
+      <w:r>
+        <w:t>Puede generar informes sobre el tiempo dedicado en el proyecto. Exportarlo a varios formatos e imprimirlos.</w:t>
+      </w:r>
+    </w:p>
+    <w:p>
+      <w:pPr>
+        <w:jc w:val="center"/>
+      </w:pPr>
+      <w:r>
+        <w:rPr>
+          <w:noProof/>
+        </w:rPr>
+        <w:lastRenderedPageBreak/>
+        <w:drawing>
+          <wp:inline distT="0" distB="0" distL="0" distR="0" wp14:anchorId="6C734226" wp14:editId="2F52ABAD">
+            <wp:extent cx="4208585" cy="2625417"/>
+            <wp:effectExtent l="0" t="0" r="1905" b="3810"/>
+            <wp:docPr id="4" name="Imagen 4"/>
+            <wp:cNvGraphicFramePr>
+              <a:graphicFrameLocks xmlns:a="http://schemas.openxmlformats.org/drawingml/2006/main" noChangeAspect="1"/>
+            </wp:cNvGraphicFramePr>
+            <a:graphic xmlns:a="http://schemas.openxmlformats.org/drawingml/2006/main">
+              <a:graphicData uri="http://schemas.openxmlformats.org/drawingml/2006/picture">
+                <pic:pic xmlns:pic="http://schemas.openxmlformats.org/drawingml/2006/picture">
+                  <pic:nvPicPr>
+                    <pic:cNvPr id="1" name=""/>
+                    <pic:cNvPicPr/>
+                  </pic:nvPicPr>
+                  <pic:blipFill>
+                    <a:blip r:embed="rId17"/>
+                    <a:stretch>
+                      <a:fillRect/>
+                    </a:stretch>
+                  </pic:blipFill>
+                  <pic:spPr>
+                    <a:xfrm>
+                      <a:off x="0" y="0"/>
+                      <a:ext cx="4223307" cy="2634601"/>
+                    </a:xfrm>
+                    <a:prstGeom prst="rect">
+                      <a:avLst/>
+                    </a:prstGeom>
+                  </pic:spPr>
+                </pic:pic>
+              </a:graphicData>
+            </a:graphic>
+          </wp:inline>
+        </w:drawing>
+      </w:r>
+    </w:p>
+    <w:p/>
+    <w:p>
+      <w:pPr>
+        <w:pStyle w:val="Prrafodelista"/>
+        <w:numPr>
+          <w:ilvl w:val="0"/>
+          <w:numId w:val="2"/>
+        </w:numPr>
+      </w:pPr>
+      <w:r>
+        <w:t>Posibilidad de crear varios proyectos y añadir sus participantes.</w:t>
+      </w:r>
+    </w:p>
+    <w:p>
+      <w:pPr>
+        <w:jc w:val="center"/>
+      </w:pPr>
+      <w:r>
+        <w:rPr>
+          <w:noProof/>
+        </w:rPr>
+        <w:drawing>
+          <wp:inline distT="0" distB="0" distL="0" distR="0" wp14:anchorId="52D688C4" wp14:editId="3F6B25A7">
+            <wp:extent cx="4986535" cy="1553308"/>
+            <wp:effectExtent l="0" t="0" r="5080" b="8890"/>
+            <wp:docPr id="5" name="Imagen 5"/>
+            <wp:cNvGraphicFramePr>
+              <a:graphicFrameLocks xmlns:a="http://schemas.openxmlformats.org/drawingml/2006/main" noChangeAspect="1"/>
+            </wp:cNvGraphicFramePr>
+            <a:graphic xmlns:a="http://schemas.openxmlformats.org/drawingml/2006/main">
+              <a:graphicData uri="http://schemas.openxmlformats.org/drawingml/2006/picture">
+                <pic:pic xmlns:pic="http://schemas.openxmlformats.org/drawingml/2006/picture">
+                  <pic:nvPicPr>
+                    <pic:cNvPr id="1" name=""/>
+                    <pic:cNvPicPr/>
+                  </pic:nvPicPr>
+                  <pic:blipFill>
+                    <a:blip r:embed="rId18"/>
+                    <a:stretch>
+                      <a:fillRect/>
+                    </a:stretch>
+                  </pic:blipFill>
+                  <pic:spPr>
+                    <a:xfrm>
+                      <a:off x="0" y="0"/>
+                      <a:ext cx="5014250" cy="1561941"/>
+                    </a:xfrm>
+                    <a:prstGeom prst="rect">
+                      <a:avLst/>
+                    </a:prstGeom>
+                  </pic:spPr>
+                </pic:pic>
+              </a:graphicData>
+            </a:graphic>
+          </wp:inline>
+        </w:drawing>
+      </w:r>
+    </w:p>
     <w:p/>
     <w:p/>
+    <w:p>
+      <w:pPr>
+        <w:pStyle w:val="Prrafodelista"/>
+        <w:numPr>
+          <w:ilvl w:val="0"/>
+          <w:numId w:val="2"/>
+        </w:numPr>
+      </w:pPr>
+      <w:r>
+        <w:t>Invitar miembros al equipo del proyecto.</w:t>
+      </w:r>
+    </w:p>
+    <w:p/>
+    <w:p>
+      <w:r>
+        <w:rPr>
+          <w:noProof/>
+        </w:rPr>
+        <w:drawing>
+          <wp:inline distT="0" distB="0" distL="0" distR="0" wp14:anchorId="6B496E7E" wp14:editId="3DBDA657">
+            <wp:extent cx="4613031" cy="1987552"/>
+            <wp:effectExtent l="0" t="0" r="0" b="0"/>
+            <wp:docPr id="6" name="Imagen 6"/>
+            <wp:cNvGraphicFramePr>
+              <a:graphicFrameLocks xmlns:a="http://schemas.openxmlformats.org/drawingml/2006/main" noChangeAspect="1"/>
+            </wp:cNvGraphicFramePr>
+            <a:graphic xmlns:a="http://schemas.openxmlformats.org/drawingml/2006/main">
+              <a:graphicData uri="http://schemas.openxmlformats.org/drawingml/2006/picture">
+                <pic:pic xmlns:pic="http://schemas.openxmlformats.org/drawingml/2006/picture">
+                  <pic:nvPicPr>
+                    <pic:cNvPr id="1" name=""/>
+                    <pic:cNvPicPr/>
+                  </pic:nvPicPr>
+                  <pic:blipFill>
+                    <a:blip r:embed="rId19"/>
+                    <a:stretch>
+                      <a:fillRect/>
+                    </a:stretch>
+                  </pic:blipFill>
+                  <pic:spPr>
+                    <a:xfrm>
+                      <a:off x="0" y="0"/>
+                      <a:ext cx="4634041" cy="1996604"/>
+                    </a:xfrm>
+                    <a:prstGeom prst="rect">
+                      <a:avLst/>
+                    </a:prstGeom>
+                  </pic:spPr>
+                </pic:pic>
+              </a:graphicData>
+            </a:graphic>
+          </wp:inline>
+        </w:drawing>
+      </w:r>
+    </w:p>
     <w:p/>
     <w:p/>
+    <w:p>
+      <w:pPr>
+        <w:pStyle w:val="Prrafodelista"/>
+        <w:numPr>
+          <w:ilvl w:val="0"/>
+          <w:numId w:val="2"/>
+        </w:numPr>
+      </w:pPr>
+      <w:r>
+        <w:lastRenderedPageBreak/>
+        <w:t>Puedes tener varios espacios de trabajo con diferentes miembros.</w:t>
+      </w:r>
+    </w:p>
     <w:p/>
+    <w:p>
+      <w:r>
+        <w:rPr>
+          <w:noProof/>
+        </w:rPr>
+        <w:drawing>
+          <wp:inline distT="0" distB="0" distL="0" distR="0" wp14:anchorId="58D3FABB" wp14:editId="2380BD93">
+            <wp:extent cx="5400040" cy="1819275"/>
+            <wp:effectExtent l="0" t="0" r="0" b="9525"/>
+            <wp:docPr id="7" name="Imagen 7"/>
+            <wp:cNvGraphicFramePr>
+              <a:graphicFrameLocks xmlns:a="http://schemas.openxmlformats.org/drawingml/2006/main" noChangeAspect="1"/>
+            </wp:cNvGraphicFramePr>
+            <a:graphic xmlns:a="http://schemas.openxmlformats.org/drawingml/2006/main">
+              <a:graphicData uri="http://schemas.openxmlformats.org/drawingml/2006/picture">
+                <pic:pic xmlns:pic="http://schemas.openxmlformats.org/drawingml/2006/picture">
+                  <pic:nvPicPr>
+                    <pic:cNvPr id="1" name=""/>
+                    <pic:cNvPicPr/>
+                  </pic:nvPicPr>
+                  <pic:blipFill>
+                    <a:blip r:embed="rId20"/>
+                    <a:stretch>
+                      <a:fillRect/>
+                    </a:stretch>
+                  </pic:blipFill>
+                  <pic:spPr>
+                    <a:xfrm>
+                      <a:off x="0" y="0"/>
+                      <a:ext cx="5400040" cy="1819275"/>
+                    </a:xfrm>
+                    <a:prstGeom prst="rect">
+                      <a:avLst/>
+                    </a:prstGeom>
+                  </pic:spPr>
+                </pic:pic>
+              </a:graphicData>
+            </a:graphic>
+          </wp:inline>
+        </w:drawing>
+      </w:r>
+    </w:p>
+    <w:p>
+      <w:pPr>
+        <w:pStyle w:val="Prrafodelista"/>
+        <w:numPr>
+          <w:ilvl w:val="0"/>
+          <w:numId w:val="2"/>
+        </w:numPr>
+      </w:pPr>
+      <w:r>
+        <w:t>Crear etiquetas y añadirlas a las tareas.</w:t>
+      </w:r>
+    </w:p>
     <w:p/>
-    <w:p/>
-    <w:p/>
-    <w:p/>
-    <w:p/>
-    <w:p/>
-    <w:p/>
+    <w:p>
+      <w:r>
+        <w:rPr>
+          <w:noProof/>
+        </w:rPr>
+        <w:drawing>
+          <wp:inline distT="0" distB="0" distL="0" distR="0" wp14:anchorId="78F06221" wp14:editId="5F8DC2AB">
+            <wp:extent cx="5400040" cy="1688465"/>
+            <wp:effectExtent l="0" t="0" r="0" b="6985"/>
+            <wp:docPr id="8" name="Imagen 8"/>
+            <wp:cNvGraphicFramePr>
+              <a:graphicFrameLocks xmlns:a="http://schemas.openxmlformats.org/drawingml/2006/main" noChangeAspect="1"/>
+            </wp:cNvGraphicFramePr>
+            <a:graphic xmlns:a="http://schemas.openxmlformats.org/drawingml/2006/main">
+              <a:graphicData uri="http://schemas.openxmlformats.org/drawingml/2006/picture">
+                <pic:pic xmlns:pic="http://schemas.openxmlformats.org/drawingml/2006/picture">
+                  <pic:nvPicPr>
+                    <pic:cNvPr id="1" name=""/>
+                    <pic:cNvPicPr/>
+                  </pic:nvPicPr>
+                  <pic:blipFill>
+                    <a:blip r:embed="rId21"/>
+                    <a:stretch>
+                      <a:fillRect/>
+                    </a:stretch>
+                  </pic:blipFill>
+                  <pic:spPr>
+                    <a:xfrm>
+                      <a:off x="0" y="0"/>
+                      <a:ext cx="5400040" cy="1688465"/>
+                    </a:xfrm>
+                    <a:prstGeom prst="rect">
+                      <a:avLst/>
+                    </a:prstGeom>
+                  </pic:spPr>
+                </pic:pic>
+              </a:graphicData>
+            </a:graphic>
+          </wp:inline>
+        </w:drawing>
+      </w:r>
+      <w:bookmarkStart w:id="0" w:name="_GoBack"/>
+      <w:bookmarkEnd w:id="0"/>
+    </w:p>
     <w:p/>
     <w:p/>
     <w:p/>
@@ -3174,7 +3671,7 @@
 </file>
 
 <file path=customXml/itemProps1.xml><?xml version="1.0" encoding="utf-8"?>
-<ds:datastoreItem xmlns:ds="http://schemas.openxmlformats.org/officeDocument/2006/customXml" ds:itemID="{6B10968F-5D49-4B5E-891A-BAFEF7111734}">
+<ds:datastoreItem xmlns:ds="http://schemas.openxmlformats.org/officeDocument/2006/customXml" ds:itemID="{05C09D9A-6D65-4862-AFCD-F39F11D1A0AC}">
   <ds:schemaRefs>
     <ds:schemaRef ds:uri="http://schemas.openxmlformats.org/officeDocument/2006/bibliography"/>
   </ds:schemaRefs>

</xml_diff>

<commit_message>
Modificaciones en manual y herramientas
</commit_message>
<xml_diff>
--- a/Entregas/3ª Entrega/WORD/Herramientas para la gestión del tiempo/Herramientas de gestión del tiempo.docx
+++ b/Entregas/3ª Entrega/WORD/Herramientas para la gestión del tiempo/Herramientas de gestión del tiempo.docx
@@ -1711,110 +1711,23 @@
     <w:p/>
     <w:p>
       <w:pPr>
-        <w:pStyle w:val="Prrafodelista"/>
-        <w:numPr>
-          <w:ilvl w:val="0"/>
-          <w:numId w:val="2"/>
-        </w:numPr>
-      </w:pPr>
-      <w:proofErr w:type="spellStart"/>
-      <w:r>
+        <w:jc w:val="center"/>
         <w:rPr>
           <w:b/>
-          <w:u w:val="single"/>
+        </w:rPr>
+      </w:pPr>
+      <w:bookmarkStart w:id="0" w:name="_GoBack"/>
+      <w:bookmarkEnd w:id="0"/>
+      <w:r>
+        <w:rPr>
+          <w:noProof/>
         </w:rPr>
         <w:lastRenderedPageBreak/>
-        <w:t>Toggl</w:t>
-      </w:r>
-      <w:proofErr w:type="spellEnd"/>
-    </w:p>
-    <w:p>
-      <w:pPr>
-        <w:ind w:left="360"/>
-      </w:pPr>
-      <w:proofErr w:type="spellStart"/>
-      <w:r>
-        <w:t>Toggl</w:t>
-      </w:r>
-      <w:proofErr w:type="spellEnd"/>
-      <w:r>
-        <w:t xml:space="preserve"> es una herramienta para la gestión de tiempo, cumple con todos los requisitos del cliente, pero no cumple con los requisitos de ser una empresa europea ni con tener servidores en Europa.</w:t>
-      </w:r>
-    </w:p>
-    <w:p>
-      <w:pPr>
-        <w:ind w:left="360"/>
-      </w:pPr>
-    </w:p>
-    <w:p>
-      <w:pPr>
-        <w:ind w:left="360"/>
-        <w:jc w:val="center"/>
-        <w:rPr>
-          <w:b/>
-        </w:rPr>
-      </w:pPr>
-      <w:r>
-        <w:rPr>
-          <w:b/>
-        </w:rPr>
-        <w:t>Características generales de la herramienta</w:t>
-      </w:r>
-    </w:p>
-    <w:p>
-      <w:pPr>
-        <w:pStyle w:val="Prrafodelista"/>
-        <w:numPr>
-          <w:ilvl w:val="0"/>
-          <w:numId w:val="2"/>
-        </w:numPr>
-        <w:rPr>
-          <w:b/>
-        </w:rPr>
-      </w:pPr>
-      <w:r>
-        <w:t xml:space="preserve">Herramienta sencilla e intuitiva. Con un simple </w:t>
-      </w:r>
-      <w:proofErr w:type="spellStart"/>
-      <w:r>
-        <w:t>click</w:t>
-      </w:r>
-      <w:proofErr w:type="spellEnd"/>
-      <w:r>
-        <w:t xml:space="preserve"> puede iniciar una pista de tiempo, asignarla a un proyecto y asignar participantes. También tiene la posibilidad de añadir el tiempo trabajado manualmente.</w:t>
-      </w:r>
-    </w:p>
-    <w:p>
-      <w:pPr>
-        <w:pStyle w:val="Prrafodelista"/>
-        <w:numPr>
-          <w:ilvl w:val="0"/>
-          <w:numId w:val="2"/>
-        </w:numPr>
-        <w:rPr>
-          <w:b/>
-        </w:rPr>
-      </w:pPr>
-      <w:r>
-        <w:t>Avisa si se produce un tiempo de inactividad, y te da la opción de descartar el tiempo de inactividad.</w:t>
-      </w:r>
-    </w:p>
-    <w:p>
-      <w:pPr>
-        <w:jc w:val="center"/>
-        <w:rPr>
-          <w:b/>
-        </w:rPr>
-      </w:pPr>
-      <w:r>
-        <w:rPr>
-          <w:noProof/>
-        </w:rPr>
         <w:drawing>
-          <wp:inline distT="0" distB="0" distL="0" distR="0" wp14:anchorId="3B02D957" wp14:editId="14FD66B9">
-            <wp:extent cx="5024901" cy="426029"/>
+          <wp:inline distT="0" distB="0" distL="0" distR="0" wp14:anchorId="67A582AB" wp14:editId="37FD2AA2">
+            <wp:extent cx="4232031" cy="2427546"/>
             <wp:effectExtent l="0" t="0" r="0" b="0"/>
-            <wp:docPr id="1" name="Imagen 1"/>
+            <wp:docPr id="3" name="Imagen 3"/>
             <wp:cNvGraphicFramePr>
               <a:graphicFrameLocks xmlns:a="http://schemas.openxmlformats.org/drawingml/2006/main" noChangeAspect="1"/>
             </wp:cNvGraphicFramePr>
@@ -1834,7 +1747,7 @@
                   <pic:spPr>
                     <a:xfrm>
                       <a:off x="0" y="0"/>
-                      <a:ext cx="5188717" cy="439918"/>
+                      <a:ext cx="4239782" cy="2431992"/>
                     </a:xfrm>
                     <a:prstGeom prst="rect">
                       <a:avLst/>
@@ -1862,38 +1775,24 @@
           <w:ilvl w:val="0"/>
           <w:numId w:val="2"/>
         </w:numPr>
-        <w:rPr>
-          <w:b/>
-        </w:rPr>
-      </w:pPr>
-      <w:r>
-        <w:t xml:space="preserve">Muestra la actividad de cada participante en </w:t>
-      </w:r>
-      <w:proofErr w:type="gramStart"/>
-      <w:r>
-        <w:t>el proyectos</w:t>
-      </w:r>
-      <w:proofErr w:type="gramEnd"/>
-      <w:r>
-        <w:t>, puedes seleccionar el tiempo de trabajo por semana, mes, o el tiempo que le indiques en el calendario.</w:t>
+      </w:pPr>
+      <w:r>
+        <w:t>Puede generar informes sobre el tiempo dedicado en el proyecto. Exportarlo a varios formatos e imprimirlos.</w:t>
       </w:r>
     </w:p>
     <w:p>
       <w:pPr>
         <w:jc w:val="center"/>
-        <w:rPr>
-          <w:b/>
-        </w:rPr>
       </w:pPr>
       <w:r>
         <w:rPr>
           <w:noProof/>
         </w:rPr>
         <w:drawing>
-          <wp:inline distT="0" distB="0" distL="0" distR="0" wp14:anchorId="67A582AB" wp14:editId="37FD2AA2">
-            <wp:extent cx="4232031" cy="2427546"/>
-            <wp:effectExtent l="0" t="0" r="0" b="0"/>
-            <wp:docPr id="3" name="Imagen 3"/>
+          <wp:inline distT="0" distB="0" distL="0" distR="0" wp14:anchorId="6C734226" wp14:editId="2F52ABAD">
+            <wp:extent cx="4208585" cy="2625417"/>
+            <wp:effectExtent l="0" t="0" r="1905" b="3810"/>
+            <wp:docPr id="4" name="Imagen 4"/>
             <wp:cNvGraphicFramePr>
               <a:graphicFrameLocks xmlns:a="http://schemas.openxmlformats.org/drawingml/2006/main" noChangeAspect="1"/>
             </wp:cNvGraphicFramePr>
@@ -1913,7 +1812,7 @@
                   <pic:spPr>
                     <a:xfrm>
                       <a:off x="0" y="0"/>
-                      <a:ext cx="4239782" cy="2431992"/>
+                      <a:ext cx="4223307" cy="2634601"/>
                     </a:xfrm>
                     <a:prstGeom prst="rect">
                       <a:avLst/>
@@ -1926,14 +1825,7 @@
         </w:drawing>
       </w:r>
     </w:p>
-    <w:p>
-      <w:pPr>
-        <w:jc w:val="center"/>
-        <w:rPr>
-          <w:b/>
-        </w:rPr>
-      </w:pPr>
-    </w:p>
+    <w:p/>
     <w:p>
       <w:pPr>
         <w:pStyle w:val="Prrafodelista"/>
@@ -1943,7 +1835,7 @@
         </w:numPr>
       </w:pPr>
       <w:r>
-        <w:t>Puede generar informes sobre el tiempo dedicado en el proyecto. Exportarlo a varios formatos e imprimirlos.</w:t>
+        <w:t>Posibilidad de crear varios proyectos y añadir sus participantes.</w:t>
       </w:r>
     </w:p>
     <w:p>
@@ -1954,12 +1846,11 @@
         <w:rPr>
           <w:noProof/>
         </w:rPr>
-        <w:lastRenderedPageBreak/>
         <w:drawing>
-          <wp:inline distT="0" distB="0" distL="0" distR="0" wp14:anchorId="6C734226" wp14:editId="2F52ABAD">
-            <wp:extent cx="4208585" cy="2625417"/>
-            <wp:effectExtent l="0" t="0" r="1905" b="3810"/>
-            <wp:docPr id="4" name="Imagen 4"/>
+          <wp:inline distT="0" distB="0" distL="0" distR="0" wp14:anchorId="52D688C4" wp14:editId="3F6B25A7">
+            <wp:extent cx="4986535" cy="1553308"/>
+            <wp:effectExtent l="0" t="0" r="5080" b="8890"/>
+            <wp:docPr id="5" name="Imagen 5"/>
             <wp:cNvGraphicFramePr>
               <a:graphicFrameLocks xmlns:a="http://schemas.openxmlformats.org/drawingml/2006/main" noChangeAspect="1"/>
             </wp:cNvGraphicFramePr>
@@ -1979,7 +1870,7 @@
                   <pic:spPr>
                     <a:xfrm>
                       <a:off x="0" y="0"/>
-                      <a:ext cx="4223307" cy="2634601"/>
+                      <a:ext cx="5014250" cy="1561941"/>
                     </a:xfrm>
                     <a:prstGeom prst="rect">
                       <a:avLst/>
@@ -1993,6 +1884,7 @@
       </w:r>
     </w:p>
     <w:p/>
+    <w:p/>
     <w:p>
       <w:pPr>
         <w:pStyle w:val="Prrafodelista"/>
@@ -2002,22 +1894,21 @@
         </w:numPr>
       </w:pPr>
       <w:r>
-        <w:t>Posibilidad de crear varios proyectos y añadir sus participantes.</w:t>
-      </w:r>
-    </w:p>
-    <w:p>
-      <w:pPr>
-        <w:jc w:val="center"/>
-      </w:pPr>
+        <w:lastRenderedPageBreak/>
+        <w:t>Invitar miembros al equipo del proyecto.</w:t>
+      </w:r>
+    </w:p>
+    <w:p/>
+    <w:p>
       <w:r>
         <w:rPr>
           <w:noProof/>
         </w:rPr>
         <w:drawing>
-          <wp:inline distT="0" distB="0" distL="0" distR="0" wp14:anchorId="52D688C4" wp14:editId="3F6B25A7">
-            <wp:extent cx="4986535" cy="1553308"/>
-            <wp:effectExtent l="0" t="0" r="5080" b="8890"/>
-            <wp:docPr id="5" name="Imagen 5"/>
+          <wp:inline distT="0" distB="0" distL="0" distR="0" wp14:anchorId="6B496E7E" wp14:editId="3DBDA657">
+            <wp:extent cx="4613031" cy="1987552"/>
+            <wp:effectExtent l="0" t="0" r="0" b="0"/>
+            <wp:docPr id="6" name="Imagen 6"/>
             <wp:cNvGraphicFramePr>
               <a:graphicFrameLocks xmlns:a="http://schemas.openxmlformats.org/drawingml/2006/main" noChangeAspect="1"/>
             </wp:cNvGraphicFramePr>
@@ -2037,7 +1928,7 @@
                   <pic:spPr>
                     <a:xfrm>
                       <a:off x="0" y="0"/>
-                      <a:ext cx="5014250" cy="1561941"/>
+                      <a:ext cx="4634041" cy="1996604"/>
                     </a:xfrm>
                     <a:prstGeom prst="rect">
                       <a:avLst/>
@@ -2061,7 +1952,7 @@
         </w:numPr>
       </w:pPr>
       <w:r>
-        <w:t>Invitar miembros al equipo del proyecto.</w:t>
+        <w:t>Puedes tener varios espacios de trabajo con diferentes miembros.</w:t>
       </w:r>
     </w:p>
     <w:p/>
@@ -2071,10 +1962,10 @@
           <w:noProof/>
         </w:rPr>
         <w:drawing>
-          <wp:inline distT="0" distB="0" distL="0" distR="0" wp14:anchorId="6B496E7E" wp14:editId="3DBDA657">
-            <wp:extent cx="4613031" cy="1987552"/>
-            <wp:effectExtent l="0" t="0" r="0" b="0"/>
-            <wp:docPr id="6" name="Imagen 6"/>
+          <wp:inline distT="0" distB="0" distL="0" distR="0" wp14:anchorId="58D3FABB" wp14:editId="2380BD93">
+            <wp:extent cx="5400040" cy="1819275"/>
+            <wp:effectExtent l="0" t="0" r="0" b="9525"/>
+            <wp:docPr id="7" name="Imagen 7"/>
             <wp:cNvGraphicFramePr>
               <a:graphicFrameLocks xmlns:a="http://schemas.openxmlformats.org/drawingml/2006/main" noChangeAspect="1"/>
             </wp:cNvGraphicFramePr>
@@ -2094,7 +1985,7 @@
                   <pic:spPr>
                     <a:xfrm>
                       <a:off x="0" y="0"/>
-                      <a:ext cx="4634041" cy="1996604"/>
+                      <a:ext cx="5400040" cy="1819275"/>
                     </a:xfrm>
                     <a:prstGeom prst="rect">
                       <a:avLst/>
@@ -2107,8 +1998,6 @@
         </w:drawing>
       </w:r>
     </w:p>
-    <w:p/>
-    <w:p/>
     <w:p>
       <w:pPr>
         <w:pStyle w:val="Prrafodelista"/>
@@ -2118,8 +2007,7 @@
         </w:numPr>
       </w:pPr>
       <w:r>
-        <w:lastRenderedPageBreak/>
-        <w:t>Puedes tener varios espacios de trabajo con diferentes miembros.</w:t>
+        <w:t>Crear etiquetas y añadirlas a las tareas.</w:t>
       </w:r>
     </w:p>
     <w:p/>
@@ -2129,10 +2017,10 @@
           <w:noProof/>
         </w:rPr>
         <w:drawing>
-          <wp:inline distT="0" distB="0" distL="0" distR="0" wp14:anchorId="58D3FABB" wp14:editId="2380BD93">
-            <wp:extent cx="5400040" cy="1819275"/>
-            <wp:effectExtent l="0" t="0" r="0" b="9525"/>
-            <wp:docPr id="7" name="Imagen 7"/>
+          <wp:inline distT="0" distB="0" distL="0" distR="0" wp14:anchorId="78F06221" wp14:editId="5F8DC2AB">
+            <wp:extent cx="5400040" cy="1688465"/>
+            <wp:effectExtent l="0" t="0" r="0" b="6985"/>
+            <wp:docPr id="8" name="Imagen 8"/>
             <wp:cNvGraphicFramePr>
               <a:graphicFrameLocks xmlns:a="http://schemas.openxmlformats.org/drawingml/2006/main" noChangeAspect="1"/>
             </wp:cNvGraphicFramePr>
@@ -2152,7 +2040,7 @@
                   <pic:spPr>
                     <a:xfrm>
                       <a:off x="0" y="0"/>
-                      <a:ext cx="5400040" cy="1819275"/>
+                      <a:ext cx="5400040" cy="1688465"/>
                     </a:xfrm>
                     <a:prstGeom prst="rect">
                       <a:avLst/>
@@ -2165,6 +2053,9 @@
         </w:drawing>
       </w:r>
     </w:p>
+    <w:p/>
+    <w:p/>
+    <w:p/>
     <w:p>
       <w:pPr>
         <w:pStyle w:val="Prrafodelista"/>
@@ -2172,22 +2063,58 @@
           <w:ilvl w:val="0"/>
           <w:numId w:val="2"/>
         </w:numPr>
-      </w:pPr>
-      <w:r>
-        <w:t>Crear etiquetas y añadirlas a las tareas.</w:t>
-      </w:r>
-    </w:p>
-    <w:p/>
-    <w:p>
+        <w:rPr>
+          <w:b/>
+        </w:rPr>
+      </w:pPr>
+      <w:proofErr w:type="spellStart"/>
+      <w:r>
+        <w:rPr>
+          <w:b/>
+        </w:rPr>
+        <w:lastRenderedPageBreak/>
+        <w:t>TaskTimer</w:t>
+      </w:r>
+      <w:proofErr w:type="spellEnd"/>
+    </w:p>
+    <w:p>
+      <w:pPr>
+        <w:ind w:left="360"/>
+      </w:pPr>
+      <w:r>
+        <w:t xml:space="preserve">Es un </w:t>
+      </w:r>
+      <w:r>
+        <w:t xml:space="preserve">temporizador de tareas en forma de widgets para Google Chrome que te permite llevar un control de las tareas y del tiempo, exportarlo como hoja de Excel o </w:t>
+      </w:r>
+      <w:proofErr w:type="spellStart"/>
+      <w:r>
+        <w:t>Pdf</w:t>
+      </w:r>
+      <w:proofErr w:type="spellEnd"/>
+      <w:r>
+        <w:t xml:space="preserve"> y muchas cosas más, en un entorno minimalista.</w:t>
+      </w:r>
+    </w:p>
+    <w:p>
+      <w:pPr>
+        <w:ind w:left="360"/>
+      </w:pPr>
+    </w:p>
+    <w:p>
+      <w:pPr>
+        <w:ind w:left="360"/>
+        <w:jc w:val="center"/>
+      </w:pPr>
       <w:r>
         <w:rPr>
           <w:noProof/>
         </w:rPr>
         <w:drawing>
-          <wp:inline distT="0" distB="0" distL="0" distR="0" wp14:anchorId="78F06221" wp14:editId="5F8DC2AB">
-            <wp:extent cx="5400040" cy="1688465"/>
-            <wp:effectExtent l="0" t="0" r="0" b="6985"/>
-            <wp:docPr id="8" name="Imagen 8"/>
+          <wp:inline distT="0" distB="0" distL="0" distR="0" wp14:anchorId="766D4069" wp14:editId="03DC46A6">
+            <wp:extent cx="4290646" cy="1807783"/>
+            <wp:effectExtent l="0" t="0" r="0" b="2540"/>
+            <wp:docPr id="9" name="Imagen 9"/>
             <wp:cNvGraphicFramePr>
               <a:graphicFrameLocks xmlns:a="http://schemas.openxmlformats.org/drawingml/2006/main" noChangeAspect="1"/>
             </wp:cNvGraphicFramePr>
@@ -2207,7 +2134,7 @@
                   <pic:spPr>
                     <a:xfrm>
                       <a:off x="0" y="0"/>
-                      <a:ext cx="5400040" cy="1688465"/>
+                      <a:ext cx="4317975" cy="1819298"/>
                     </a:xfrm>
                     <a:prstGeom prst="rect">
                       <a:avLst/>
@@ -2219,17 +2146,124 @@
           </wp:inline>
         </w:drawing>
       </w:r>
-      <w:bookmarkStart w:id="0" w:name="_GoBack"/>
-      <w:bookmarkEnd w:id="0"/>
     </w:p>
     <w:p/>
+    <w:p>
+      <w:pPr>
+        <w:pStyle w:val="Prrafodelista"/>
+        <w:numPr>
+          <w:ilvl w:val="0"/>
+          <w:numId w:val="2"/>
+        </w:numPr>
+      </w:pPr>
+      <w:r>
+        <w:t>Panel de configuración sencilla con las herramientas para exportar y la configuración:</w:t>
+      </w:r>
+    </w:p>
+    <w:p>
+      <w:pPr>
+        <w:jc w:val="center"/>
+      </w:pPr>
+      <w:r>
+        <w:rPr>
+          <w:noProof/>
+        </w:rPr>
+        <w:drawing>
+          <wp:inline distT="0" distB="0" distL="0" distR="0" wp14:anchorId="6B859C7C" wp14:editId="17FDBA61">
+            <wp:extent cx="1906987" cy="3112477"/>
+            <wp:effectExtent l="0" t="0" r="0" b="0"/>
+            <wp:docPr id="17" name="Imagen 17"/>
+            <wp:cNvGraphicFramePr>
+              <a:graphicFrameLocks xmlns:a="http://schemas.openxmlformats.org/drawingml/2006/main" noChangeAspect="1"/>
+            </wp:cNvGraphicFramePr>
+            <a:graphic xmlns:a="http://schemas.openxmlformats.org/drawingml/2006/main">
+              <a:graphicData uri="http://schemas.openxmlformats.org/drawingml/2006/picture">
+                <pic:pic xmlns:pic="http://schemas.openxmlformats.org/drawingml/2006/picture">
+                  <pic:nvPicPr>
+                    <pic:cNvPr id="1" name=""/>
+                    <pic:cNvPicPr/>
+                  </pic:nvPicPr>
+                  <pic:blipFill>
+                    <a:blip r:embed="rId22"/>
+                    <a:stretch>
+                      <a:fillRect/>
+                    </a:stretch>
+                  </pic:blipFill>
+                  <pic:spPr>
+                    <a:xfrm>
+                      <a:off x="0" y="0"/>
+                      <a:ext cx="1928006" cy="3146783"/>
+                    </a:xfrm>
+                    <a:prstGeom prst="rect">
+                      <a:avLst/>
+                    </a:prstGeom>
+                  </pic:spPr>
+                </pic:pic>
+              </a:graphicData>
+            </a:graphic>
+          </wp:inline>
+        </w:drawing>
+      </w:r>
+    </w:p>
     <w:p/>
-    <w:p/>
-    <w:p/>
-    <w:p/>
-    <w:p/>
-    <w:p/>
-    <w:p/>
+    <w:p>
+      <w:pPr>
+        <w:pStyle w:val="Prrafodelista"/>
+        <w:numPr>
+          <w:ilvl w:val="0"/>
+          <w:numId w:val="2"/>
+        </w:numPr>
+      </w:pPr>
+      <w:r>
+        <w:t>Avisa cuando terminas de hacer la tarea, además puedes ver la información de las tareas.</w:t>
+      </w:r>
+    </w:p>
+    <w:p>
+      <w:pPr>
+        <w:jc w:val="center"/>
+      </w:pPr>
+      <w:r>
+        <w:rPr>
+          <w:noProof/>
+        </w:rPr>
+        <w:lastRenderedPageBreak/>
+        <w:drawing>
+          <wp:inline distT="0" distB="0" distL="0" distR="0" wp14:anchorId="75536CE0" wp14:editId="2CA485F7">
+            <wp:extent cx="2080731" cy="3382108"/>
+            <wp:effectExtent l="0" t="0" r="0" b="0"/>
+            <wp:docPr id="18" name="Imagen 18"/>
+            <wp:cNvGraphicFramePr>
+              <a:graphicFrameLocks xmlns:a="http://schemas.openxmlformats.org/drawingml/2006/main" noChangeAspect="1"/>
+            </wp:cNvGraphicFramePr>
+            <a:graphic xmlns:a="http://schemas.openxmlformats.org/drawingml/2006/main">
+              <a:graphicData uri="http://schemas.openxmlformats.org/drawingml/2006/picture">
+                <pic:pic xmlns:pic="http://schemas.openxmlformats.org/drawingml/2006/picture">
+                  <pic:nvPicPr>
+                    <pic:cNvPr id="1" name=""/>
+                    <pic:cNvPicPr/>
+                  </pic:nvPicPr>
+                  <pic:blipFill>
+                    <a:blip r:embed="rId23"/>
+                    <a:stretch>
+                      <a:fillRect/>
+                    </a:stretch>
+                  </pic:blipFill>
+                  <pic:spPr>
+                    <a:xfrm>
+                      <a:off x="0" y="0"/>
+                      <a:ext cx="2096924" cy="3408428"/>
+                    </a:xfrm>
+                    <a:prstGeom prst="rect">
+                      <a:avLst/>
+                    </a:prstGeom>
+                  </pic:spPr>
+                </pic:pic>
+              </a:graphicData>
+            </a:graphic>
+          </wp:inline>
+        </w:drawing>
+      </w:r>
+    </w:p>
     <w:p/>
     <w:p/>
     <w:p/>
@@ -3025,6 +3059,29 @@
     <w:name w:val="Normal"/>
     <w:qFormat/>
   </w:style>
+  <w:style w:type="paragraph" w:styleId="Ttulo2">
+    <w:name w:val="heading 2"/>
+    <w:basedOn w:val="Normal"/>
+    <w:next w:val="Normal"/>
+    <w:link w:val="Ttulo2Car"/>
+    <w:uiPriority w:val="9"/>
+    <w:semiHidden/>
+    <w:unhideWhenUsed/>
+    <w:qFormat/>
+    <w:rsid w:val="007C25F9"/>
+    <w:pPr>
+      <w:keepNext/>
+      <w:keepLines/>
+      <w:spacing w:before="40" w:after="0"/>
+      <w:outlineLvl w:val="1"/>
+    </w:pPr>
+    <w:rPr>
+      <w:rFonts w:asciiTheme="majorHAnsi" w:eastAsiaTheme="majorEastAsia" w:hAnsiTheme="majorHAnsi" w:cstheme="majorBidi"/>
+      <w:color w:val="2F5496" w:themeColor="accent1" w:themeShade="BF"/>
+      <w:sz w:val="26"/>
+      <w:szCs w:val="26"/>
+    </w:rPr>
+  </w:style>
   <w:style w:type="paragraph" w:styleId="Ttulo3">
     <w:name w:val="heading 3"/>
     <w:basedOn w:val="Normal"/>
@@ -3402,6 +3459,67 @@
       <w:lang w:eastAsia="es-ES"/>
     </w:rPr>
   </w:style>
+  <w:style w:type="paragraph" w:styleId="NormalWeb">
+    <w:name w:val="Normal (Web)"/>
+    <w:basedOn w:val="Normal"/>
+    <w:uiPriority w:val="99"/>
+    <w:semiHidden/>
+    <w:unhideWhenUsed/>
+    <w:rsid w:val="007C25F9"/>
+    <w:pPr>
+      <w:spacing w:before="100" w:beforeAutospacing="1" w:after="100" w:afterAutospacing="1" w:line="240" w:lineRule="auto"/>
+    </w:pPr>
+    <w:rPr>
+      <w:rFonts w:ascii="Times New Roman" w:eastAsia="Times New Roman" w:hAnsi="Times New Roman" w:cs="Times New Roman"/>
+      <w:sz w:val="24"/>
+      <w:szCs w:val="24"/>
+      <w:lang w:eastAsia="es-ES"/>
+    </w:rPr>
+  </w:style>
+  <w:style w:type="character" w:customStyle="1" w:styleId="Ttulo2Car">
+    <w:name w:val="Título 2 Car"/>
+    <w:basedOn w:val="Fuentedeprrafopredeter"/>
+    <w:link w:val="Ttulo2"/>
+    <w:uiPriority w:val="9"/>
+    <w:semiHidden/>
+    <w:rsid w:val="007C25F9"/>
+    <w:rPr>
+      <w:rFonts w:asciiTheme="majorHAnsi" w:eastAsiaTheme="majorEastAsia" w:hAnsiTheme="majorHAnsi" w:cstheme="majorBidi"/>
+      <w:color w:val="2F5496" w:themeColor="accent1" w:themeShade="BF"/>
+      <w:sz w:val="26"/>
+      <w:szCs w:val="26"/>
+    </w:rPr>
+  </w:style>
+  <w:style w:type="paragraph" w:styleId="Textodeglobo">
+    <w:name w:val="Balloon Text"/>
+    <w:basedOn w:val="Normal"/>
+    <w:link w:val="TextodegloboCar"/>
+    <w:uiPriority w:val="99"/>
+    <w:semiHidden/>
+    <w:unhideWhenUsed/>
+    <w:rsid w:val="007C25F9"/>
+    <w:pPr>
+      <w:spacing w:after="0" w:line="240" w:lineRule="auto"/>
+    </w:pPr>
+    <w:rPr>
+      <w:rFonts w:ascii="Segoe UI" w:hAnsi="Segoe UI" w:cs="Segoe UI"/>
+      <w:sz w:val="18"/>
+      <w:szCs w:val="18"/>
+    </w:rPr>
+  </w:style>
+  <w:style w:type="character" w:customStyle="1" w:styleId="TextodegloboCar">
+    <w:name w:val="Texto de globo Car"/>
+    <w:basedOn w:val="Fuentedeprrafopredeter"/>
+    <w:link w:val="Textodeglobo"/>
+    <w:uiPriority w:val="99"/>
+    <w:semiHidden/>
+    <w:rsid w:val="007C25F9"/>
+    <w:rPr>
+      <w:rFonts w:ascii="Segoe UI" w:hAnsi="Segoe UI" w:cs="Segoe UI"/>
+      <w:sz w:val="18"/>
+      <w:szCs w:val="18"/>
+    </w:rPr>
+  </w:style>
 </w:styles>
 </file>
 
@@ -3671,7 +3789,7 @@
 </file>
 
 <file path=customXml/itemProps1.xml><?xml version="1.0" encoding="utf-8"?>
-<ds:datastoreItem xmlns:ds="http://schemas.openxmlformats.org/officeDocument/2006/customXml" ds:itemID="{05C09D9A-6D65-4862-AFCD-F39F11D1A0AC}">
+<ds:datastoreItem xmlns:ds="http://schemas.openxmlformats.org/officeDocument/2006/customXml" ds:itemID="{F5BCB6F1-6ED4-40B7-A430-679221C0A51B}">
   <ds:schemaRefs>
     <ds:schemaRef ds:uri="http://schemas.openxmlformats.org/officeDocument/2006/bibliography"/>
   </ds:schemaRefs>

</xml_diff>